<commit_message>
Changed example to include a table along with the picture
</commit_message>
<xml_diff>
--- a/data/Questionario_exemplo_parser.docx
+++ b/data/Questionario_exemplo_parser.docx
@@ -2218,13 +2218,239 @@
     </w:p>
     <w:p>
       <w:pPr>
+        <w:jc w:val="both"/>
+        <w:rPr>
+          <w:rFonts w:ascii="Arial" w:hAnsi="Arial" w:cs="Arial"/>
+          <w:sz w:val="22"/>
+          <w:szCs w:val="22"/>
+        </w:rPr>
+      </w:pPr>
+    </w:p>
+    <w:p>
+      <w:pPr>
+        <w:jc w:val="both"/>
+        <w:rPr>
+          <w:rFonts w:ascii="Arial" w:hAnsi="Arial" w:cs="Arial"/>
+          <w:sz w:val="22"/>
+          <w:szCs w:val="22"/>
+        </w:rPr>
+      </w:pPr>
+    </w:p>
+    <w:p>
+      <w:pPr>
+        <w:jc w:val="both"/>
+        <w:rPr>
+          <w:rFonts w:ascii="Arial" w:hAnsi="Arial" w:cs="Arial"/>
+          <w:sz w:val="22"/>
+          <w:szCs w:val="22"/>
+        </w:rPr>
+      </w:pPr>
+      <w:r>
+        <w:rPr>
+          <w:rFonts w:ascii="Arial" w:hAnsi="Arial" w:cs="Arial"/>
+          <w:sz w:val="22"/>
+          <w:szCs w:val="22"/>
+        </w:rPr>
+        <w:t>O novo parser consegue extrair tabelas:</w:t>
+      </w:r>
+    </w:p>
+    <w:p>
+      <w:pPr>
+        <w:jc w:val="both"/>
+        <w:rPr>
+          <w:rFonts w:ascii="Arial" w:hAnsi="Arial" w:cs="Arial"/>
+          <w:sz w:val="22"/>
+          <w:szCs w:val="22"/>
+        </w:rPr>
+      </w:pPr>
+    </w:p>
+    <w:tbl>
+      <w:tblPr>
+        <w:tblStyle w:val="Tabelacomgrade"/>
+        <w:tblW w:w="0" w:type="auto"/>
+        <w:tblLook w:val="04A0" w:firstRow="1" w:lastRow="0" w:firstColumn="1" w:lastColumn="0" w:noHBand="0" w:noVBand="1"/>
+      </w:tblPr>
+      <w:tblGrid>
+        <w:gridCol w:w="2605"/>
+        <w:gridCol w:w="2605"/>
+        <w:gridCol w:w="2605"/>
+        <w:gridCol w:w="2605"/>
+      </w:tblGrid>
+      <w:tr>
+        <w:tc>
+          <w:tcPr>
+            <w:tcW w:w="2605" w:type="dxa"/>
+          </w:tcPr>
+          <w:p>
+            <w:pPr>
+              <w:jc w:val="both"/>
+              <w:rPr>
+                <w:rFonts w:ascii="Arial" w:hAnsi="Arial" w:cs="Arial"/>
+              </w:rPr>
+            </w:pPr>
+            <w:r>
+              <w:rPr>
+                <w:rFonts w:ascii="Arial" w:hAnsi="Arial" w:cs="Arial"/>
+              </w:rPr>
+              <w:t>A</w:t>
+            </w:r>
+          </w:p>
+        </w:tc>
+        <w:tc>
+          <w:tcPr>
+            <w:tcW w:w="2605" w:type="dxa"/>
+          </w:tcPr>
+          <w:p>
+            <w:pPr>
+              <w:jc w:val="both"/>
+              <w:rPr>
+                <w:rFonts w:ascii="Arial" w:hAnsi="Arial" w:cs="Arial"/>
+              </w:rPr>
+            </w:pPr>
+            <w:r>
+              <w:rPr>
+                <w:rFonts w:ascii="Arial" w:hAnsi="Arial" w:cs="Arial"/>
+              </w:rPr>
+              <w:t>B</w:t>
+            </w:r>
+          </w:p>
+        </w:tc>
+        <w:tc>
+          <w:tcPr>
+            <w:tcW w:w="2605" w:type="dxa"/>
+          </w:tcPr>
+          <w:p>
+            <w:pPr>
+              <w:jc w:val="both"/>
+              <w:rPr>
+                <w:rFonts w:ascii="Arial" w:hAnsi="Arial" w:cs="Arial"/>
+              </w:rPr>
+            </w:pPr>
+            <w:r>
+              <w:rPr>
+                <w:rFonts w:ascii="Arial" w:hAnsi="Arial" w:cs="Arial"/>
+              </w:rPr>
+              <w:t>C</w:t>
+            </w:r>
+          </w:p>
+        </w:tc>
+        <w:tc>
+          <w:tcPr>
+            <w:tcW w:w="2605" w:type="dxa"/>
+          </w:tcPr>
+          <w:p>
+            <w:pPr>
+              <w:jc w:val="both"/>
+              <w:rPr>
+                <w:rFonts w:ascii="Arial" w:hAnsi="Arial" w:cs="Arial"/>
+              </w:rPr>
+            </w:pPr>
+            <w:r>
+              <w:rPr>
+                <w:rFonts w:ascii="Arial" w:hAnsi="Arial" w:cs="Arial"/>
+              </w:rPr>
+              <w:t>D</w:t>
+            </w:r>
+          </w:p>
+        </w:tc>
+      </w:tr>
+      <w:tr>
+        <w:tc>
+          <w:tcPr>
+            <w:tcW w:w="2605" w:type="dxa"/>
+          </w:tcPr>
+          <w:p>
+            <w:pPr>
+              <w:jc w:val="both"/>
+              <w:rPr>
+                <w:rFonts w:ascii="Arial" w:hAnsi="Arial" w:cs="Arial"/>
+              </w:rPr>
+            </w:pPr>
+            <w:r>
+              <w:rPr>
+                <w:rFonts w:ascii="Arial" w:hAnsi="Arial" w:cs="Arial"/>
+              </w:rPr>
+              <w:t>1</w:t>
+            </w:r>
+          </w:p>
+        </w:tc>
+        <w:tc>
+          <w:tcPr>
+            <w:tcW w:w="2605" w:type="dxa"/>
+          </w:tcPr>
+          <w:p>
+            <w:pPr>
+              <w:jc w:val="both"/>
+              <w:rPr>
+                <w:rFonts w:ascii="Arial" w:hAnsi="Arial" w:cs="Arial"/>
+              </w:rPr>
+            </w:pPr>
+            <w:r>
+              <w:rPr>
+                <w:rFonts w:ascii="Arial" w:hAnsi="Arial" w:cs="Arial"/>
+              </w:rPr>
+              <w:t>2</w:t>
+            </w:r>
+          </w:p>
+        </w:tc>
+        <w:tc>
+          <w:tcPr>
+            <w:tcW w:w="2605" w:type="dxa"/>
+          </w:tcPr>
+          <w:p>
+            <w:pPr>
+              <w:jc w:val="both"/>
+              <w:rPr>
+                <w:rFonts w:ascii="Arial" w:hAnsi="Arial" w:cs="Arial"/>
+              </w:rPr>
+            </w:pPr>
+            <w:r>
+              <w:rPr>
+                <w:rFonts w:ascii="Arial" w:hAnsi="Arial" w:cs="Arial"/>
+              </w:rPr>
+              <w:t>3</w:t>
+            </w:r>
+          </w:p>
+        </w:tc>
+        <w:tc>
+          <w:tcPr>
+            <w:tcW w:w="2605" w:type="dxa"/>
+          </w:tcPr>
+          <w:p>
+            <w:pPr>
+              <w:jc w:val="both"/>
+              <w:rPr>
+                <w:rFonts w:ascii="Arial" w:hAnsi="Arial" w:cs="Arial"/>
+              </w:rPr>
+            </w:pPr>
+            <w:r>
+              <w:rPr>
+                <w:rFonts w:ascii="Arial" w:hAnsi="Arial" w:cs="Arial"/>
+              </w:rPr>
+              <w:t>4</w:t>
+            </w:r>
+          </w:p>
+        </w:tc>
+      </w:tr>
+    </w:tbl>
+    <w:p>
+      <w:pPr>
+        <w:jc w:val="both"/>
+        <w:rPr>
+          <w:rFonts w:ascii="Arial" w:hAnsi="Arial" w:cs="Arial"/>
+          <w:sz w:val="22"/>
+          <w:szCs w:val="22"/>
+        </w:rPr>
+      </w:pPr>
+    </w:p>
+    <w:p>
+      <w:pPr>
         <w:jc w:val="center"/>
       </w:pPr>
       <w:r>
         <w:rPr>
           <w:noProof/>
         </w:rPr>
-        <w:lastRenderedPageBreak/>
         <w:drawing>
           <wp:inline distT="0" distB="0" distL="0" distR="0" wp14:anchorId="14468079" wp14:editId="6FBB52CF">
             <wp:extent cx="4297680" cy="1097280"/>
@@ -2889,6 +3115,7 @@
           <w:szCs w:val="22"/>
           <w:lang w:val="pt-BR"/>
         </w:rPr>
+        <w:lastRenderedPageBreak/>
         <w:t>Assinale a alternativa em que o cadastro das tags “Ciências”, “Taxonomia” e “Tags” está correto.</w:t>
       </w:r>
     </w:p>
@@ -2907,7 +3134,6 @@
           <w:sz w:val="22"/>
           <w:szCs w:val="22"/>
         </w:rPr>
-        <w:lastRenderedPageBreak/>
         <w:t>a) Tags: Ciências, Taxonomia, Tags</w:t>
       </w:r>
     </w:p>

</xml_diff>